<commit_message>
a comment added for different matlab vers
</commit_message>
<xml_diff>
--- a/Create_system_verilog_bitmap.docx
+++ b/Create_system_verilog_bitmap.docx
@@ -6380,6 +6380,268 @@
         <w:bidi w:val="1"/>
         <w:rPr/>
       </w:pPr>
+      <w:r>
+        <w:rPr>
+          <w:rtl w:val="1"/>
+        </w:rPr>
+        <w:t xml:space="preserve">הערה</w:t>
+      </w:r>
+      <w:r>
+        <w:rPr>
+          <w:rtl w:val="1"/>
+        </w:rPr>
+        <w:t xml:space="preserve">: </w:t>
+      </w:r>
+      <w:r>
+        <w:rPr>
+          <w:rtl w:val="1"/>
+        </w:rPr>
+        <w:t xml:space="preserve">דוגמא</w:t>
+      </w:r>
+      <w:r>
+        <w:rPr>
+          <w:rtl w:val="1"/>
+        </w:rPr>
+        <w:t xml:space="preserve"> </w:t>
+      </w:r>
+      <w:r>
+        <w:rPr>
+          <w:rtl w:val="1"/>
+        </w:rPr>
+        <w:t xml:space="preserve">זו</w:t>
+      </w:r>
+      <w:r>
+        <w:rPr>
+          <w:rtl w:val="1"/>
+        </w:rPr>
+        <w:t xml:space="preserve"> </w:t>
+      </w:r>
+      <w:r>
+        <w:rPr>
+          <w:rtl w:val="1"/>
+        </w:rPr>
+        <w:t xml:space="preserve">עובדת</w:t>
+      </w:r>
+      <w:r>
+        <w:rPr>
+          <w:rtl w:val="1"/>
+        </w:rPr>
+        <w:t xml:space="preserve"> </w:t>
+      </w:r>
+      <w:r>
+        <w:rPr>
+          <w:rtl w:val="1"/>
+        </w:rPr>
+        <w:t xml:space="preserve">תקין</w:t>
+      </w:r>
+      <w:r>
+        <w:rPr>
+          <w:rtl w:val="1"/>
+        </w:rPr>
+        <w:t xml:space="preserve"> </w:t>
+      </w:r>
+      <w:r>
+        <w:rPr>
+          <w:rtl w:val="1"/>
+        </w:rPr>
+        <w:t xml:space="preserve">במטלב</w:t>
+      </w:r>
+      <w:r>
+        <w:rPr>
+          <w:rtl w:val="1"/>
+        </w:rPr>
+        <w:t xml:space="preserve"> </w:t>
+      </w:r>
+      <w:r>
+        <w:rPr>
+          <w:rtl w:val="1"/>
+        </w:rPr>
+        <w:t xml:space="preserve">גרסת</w:t>
+      </w:r>
+      <w:r>
+        <w:rPr>
+          <w:rtl w:val="1"/>
+        </w:rPr>
+        <w:t xml:space="preserve"> </w:t>
+      </w:r>
+      <w:r>
+        <w:rPr>
+          <w:rtl w:val="0"/>
+        </w:rPr>
+        <w:t xml:space="preserve">R</w:t>
+      </w:r>
+      <w:r>
+        <w:rPr>
+          <w:rtl w:val="0"/>
+        </w:rPr>
+        <w:t xml:space="preserve">2018</w:t>
+      </w:r>
+      <w:r>
+        <w:rPr>
+          <w:rtl w:val="0"/>
+        </w:rPr>
+        <w:t xml:space="preserve">b</w:t>
+      </w:r>
+      <w:r>
+        <w:rPr>
+          <w:rtl w:val="1"/>
+        </w:rPr>
+        <w:t xml:space="preserve">. </w:t>
+        <w:br w:type="textWrapping"/>
+      </w:r>
+      <w:r>
+        <w:rPr>
+          <w:rtl w:val="1"/>
+        </w:rPr>
+        <w:t xml:space="preserve">במטלב</w:t>
+      </w:r>
+      <w:r>
+        <w:rPr>
+          <w:rtl w:val="1"/>
+        </w:rPr>
+        <w:t xml:space="preserve"> </w:t>
+      </w:r>
+      <w:r>
+        <w:rPr>
+          <w:rtl w:val="1"/>
+        </w:rPr>
+        <w:t xml:space="preserve">גרסת</w:t>
+      </w:r>
+      <w:r>
+        <w:rPr>
+          <w:rtl w:val="1"/>
+        </w:rPr>
+        <w:t xml:space="preserve"> </w:t>
+      </w:r>
+      <w:r>
+        <w:rPr>
+          <w:rtl w:val="0"/>
+        </w:rPr>
+        <w:t xml:space="preserve">R</w:t>
+      </w:r>
+      <w:r>
+        <w:rPr>
+          <w:rtl w:val="0"/>
+        </w:rPr>
+        <w:t xml:space="preserve">2018</w:t>
+      </w:r>
+      <w:r>
+        <w:rPr>
+          <w:rtl w:val="0"/>
+        </w:rPr>
+        <w:t xml:space="preserve">a</w:t>
+      </w:r>
+      <w:r>
+        <w:rPr>
+          <w:rtl w:val="1"/>
+        </w:rPr>
+        <w:t xml:space="preserve"> </w:t>
+      </w:r>
+      <w:r>
+        <w:rPr>
+          <w:rtl w:val="1"/>
+        </w:rPr>
+        <w:t xml:space="preserve">נדרש</w:t>
+      </w:r>
+      <w:r>
+        <w:rPr>
+          <w:rtl w:val="1"/>
+        </w:rPr>
+        <w:t xml:space="preserve"> </w:t>
+      </w:r>
+      <w:r>
+        <w:rPr>
+          <w:rtl w:val="1"/>
+        </w:rPr>
+        <w:t xml:space="preserve">לקרוא</w:t>
+      </w:r>
+      <w:r>
+        <w:rPr>
+          <w:rtl w:val="1"/>
+        </w:rPr>
+        <w:t xml:space="preserve"> </w:t>
+      </w:r>
+      <w:r>
+        <w:rPr>
+          <w:rtl w:val="1"/>
+        </w:rPr>
+        <w:t xml:space="preserve">לתמונה</w:t>
+      </w:r>
+      <w:r>
+        <w:rPr>
+          <w:rtl w:val="1"/>
+        </w:rPr>
+        <w:t xml:space="preserve"> </w:t>
+      </w:r>
+      <w:r>
+        <w:rPr>
+          <w:rtl w:val="1"/>
+        </w:rPr>
+        <w:t xml:space="preserve">בעזרת</w:t>
+      </w:r>
+      <w:r>
+        <w:rPr>
+          <w:rtl w:val="1"/>
+        </w:rPr>
+        <w:t xml:space="preserve"> </w:t>
+      </w:r>
+      <w:r>
+        <w:rPr>
+          <w:rtl w:val="1"/>
+        </w:rPr>
+        <w:t xml:space="preserve">גרש</w:t>
+      </w:r>
+      <w:r>
+        <w:rPr>
+          <w:rtl w:val="1"/>
+        </w:rPr>
+        <w:t xml:space="preserve"> </w:t>
+      </w:r>
+      <w:r>
+        <w:rPr>
+          <w:rtl w:val="1"/>
+        </w:rPr>
+        <w:t xml:space="preserve">יחיד</w:t>
+      </w:r>
+      <w:r>
+        <w:rPr>
+          <w:rtl w:val="1"/>
+        </w:rPr>
+        <w:t xml:space="preserve">:</w:t>
+      </w:r>
+    </w:p>
+    <w:p>
+      <w:pPr>
+        <w:rPr/>
+      </w:pPr>
+      <w:r>
+        <w:rPr>
+          <w:rFonts w:ascii="Courier New" w:cs="Courier New" w:eastAsia="Courier New" w:hAnsi="Courier New"/>
+          <w:sz w:val="20"/>
+          <w:szCs w:val="20"/>
+          <w:rtl w:val="0"/>
+        </w:rPr>
+        <w:t xml:space="preserve">inputImageFileName      = </w:t>
+      </w:r>
+      <w:r>
+        <w:rPr>
+          <w:rFonts w:ascii="Courier New" w:cs="Courier New" w:eastAsia="Courier New" w:hAnsi="Courier New"/>
+          <w:color w:val="9900ff"/>
+          <w:sz w:val="20"/>
+          <w:szCs w:val="20"/>
+          <w:rtl w:val="0"/>
+        </w:rPr>
+        <w:t xml:space="preserve">‘corn.tif’</w:t>
+      </w:r>
+      <w:r>
+        <w:rPr>
+          <w:rFonts w:ascii="Courier New" w:cs="Courier New" w:eastAsia="Courier New" w:hAnsi="Courier New"/>
+          <w:sz w:val="20"/>
+          <w:szCs w:val="20"/>
+          <w:rtl w:val="0"/>
+        </w:rPr>
+        <w:t xml:space="preserve">;</w:t>
+      </w:r>
       <w:r>
         <w:rPr>
           <w:rtl w:val="0"/>
@@ -6716,7 +6978,43 @@
               <w:rPr>
                 <w:rtl w:val="1"/>
               </w:rPr>
-              <w:t xml:space="preserve">:</w:t>
+              <w:t xml:space="preserve"> (</w:t>
+            </w:r>
+            <w:r>
+              <w:rPr>
+                <w:rtl w:val="0"/>
+              </w:rPr>
+              <w:t xml:space="preserve">matlab</w:t>
+            </w:r>
+            <w:r>
+              <w:rPr>
+                <w:rtl w:val="0"/>
+              </w:rPr>
+              <w:t xml:space="preserve"> </w:t>
+            </w:r>
+            <w:r>
+              <w:rPr>
+                <w:rtl w:val="0"/>
+              </w:rPr>
+              <w:t xml:space="preserve">R</w:t>
+            </w:r>
+            <w:r>
+              <w:rPr>
+                <w:rtl w:val="0"/>
+              </w:rPr>
+              <w:t xml:space="preserve">2018</w:t>
+            </w:r>
+            <w:r>
+              <w:rPr>
+                <w:rtl w:val="0"/>
+              </w:rPr>
+              <w:t xml:space="preserve">b</w:t>
+            </w:r>
+            <w:r>
+              <w:rPr>
+                <w:rtl w:val="1"/>
+              </w:rPr>
+              <w:t xml:space="preserve">):</w:t>
             </w:r>
           </w:p>
           <w:p>
@@ -6743,7 +7041,58 @@
               </w:rPr>
               <w:t xml:space="preserve">“corn.tif”</w:t>
               <w:br w:type="textWrapping"/>
-              <w:t xml:space="preserve">“c:\corn.tif”</w:t>
+              <w:t xml:space="preserve">“C:\corn.tif”</w:t>
+            </w:r>
+          </w:p>
+          <w:p>
+            <w:pPr>
+              <w:keepNext w:val="0"/>
+              <w:keepLines w:val="0"/>
+              <w:widowControl w:val="0"/>
+              <w:pBdr>
+                <w:top w:space="0" w:sz="0" w:val="nil"/>
+                <w:left w:space="0" w:sz="0" w:val="nil"/>
+                <w:bottom w:space="0" w:sz="0" w:val="nil"/>
+                <w:right w:space="0" w:sz="0" w:val="nil"/>
+                <w:between w:space="0" w:sz="0" w:val="nil"/>
+              </w:pBdr>
+              <w:shd w:fill="auto" w:val="clear"/>
+              <w:spacing w:after="0" w:before="0" w:line="240" w:lineRule="auto"/>
+              <w:ind w:left="0" w:right="0" w:firstLine="0"/>
+              <w:jc w:val="left"/>
+              <w:rPr/>
+            </w:pPr>
+            <w:r>
+              <w:rPr>
+                <w:rtl w:val="0"/>
+              </w:rPr>
+            </w:r>
+          </w:p>
+          <w:p>
+            <w:pPr>
+              <w:keepNext w:val="0"/>
+              <w:keepLines w:val="0"/>
+              <w:widowControl w:val="0"/>
+              <w:pBdr>
+                <w:top w:space="0" w:sz="0" w:val="nil"/>
+                <w:left w:space="0" w:sz="0" w:val="nil"/>
+                <w:bottom w:space="0" w:sz="0" w:val="nil"/>
+                <w:right w:space="0" w:sz="0" w:val="nil"/>
+                <w:between w:space="0" w:sz="0" w:val="nil"/>
+              </w:pBdr>
+              <w:shd w:fill="auto" w:val="clear"/>
+              <w:spacing w:after="0" w:before="0" w:line="240" w:lineRule="auto"/>
+              <w:ind w:left="0" w:right="0" w:firstLine="0"/>
+              <w:jc w:val="left"/>
+              <w:rPr/>
+            </w:pPr>
+            <w:r>
+              <w:rPr>
+                <w:rtl w:val="0"/>
+              </w:rPr>
+              <w:t xml:space="preserve">Matlab R2018a:</w:t>
+              <w:br w:type="textWrapping"/>
+              <w:t xml:space="preserve">‘corn.tif’</w:t>
             </w:r>
           </w:p>
         </w:tc>
@@ -11648,12 +11997,12 @@
           <wp:inline distB="114300" distT="114300" distL="114300" distR="114300">
             <wp:extent cx="4013998" cy="3014663"/>
             <wp:effectExtent b="0" l="0" r="0" t="0"/>
-            <wp:docPr id="2" name="image2.png"/>
+            <wp:docPr id="2" name="image5.png"/>
             <a:graphic>
               <a:graphicData uri="http://schemas.openxmlformats.org/drawingml/2006/picture">
                 <pic:pic>
                   <pic:nvPicPr>
-                    <pic:cNvPr id="0" name="image2.png"/>
+                    <pic:cNvPr id="0" name="image5.png"/>
                     <pic:cNvPicPr preferRelativeResize="0"/>
                   </pic:nvPicPr>
                   <pic:blipFill>
@@ -11857,12 +12206,12 @@
           <wp:inline distB="114300" distT="114300" distL="114300" distR="114300">
             <wp:extent cx="3998361" cy="3005138"/>
             <wp:effectExtent b="0" l="0" r="0" t="0"/>
-            <wp:docPr id="1" name="image5.png"/>
+            <wp:docPr id="1" name="image3.png"/>
             <a:graphic>
               <a:graphicData uri="http://schemas.openxmlformats.org/drawingml/2006/picture">
                 <pic:pic>
                   <pic:nvPicPr>
-                    <pic:cNvPr id="0" name="image5.png"/>
+                    <pic:cNvPr id="0" name="image3.png"/>
                     <pic:cNvPicPr preferRelativeResize="0"/>
                   </pic:nvPicPr>
                   <pic:blipFill>
@@ -20206,12 +20555,12 @@
           <wp:inline distB="114300" distT="114300" distL="114300" distR="114300">
             <wp:extent cx="4387850" cy="3290888"/>
             <wp:effectExtent b="0" l="0" r="0" t="0"/>
-            <wp:docPr id="3" name="image3.png"/>
+            <wp:docPr id="3" name="image2.png"/>
             <a:graphic>
               <a:graphicData uri="http://schemas.openxmlformats.org/drawingml/2006/picture">
                 <pic:pic>
                   <pic:nvPicPr>
-                    <pic:cNvPr id="0" name="image3.png"/>
+                    <pic:cNvPr id="0" name="image2.png"/>
                     <pic:cNvPicPr preferRelativeResize="0"/>
                   </pic:nvPicPr>
                   <pic:blipFill>

</xml_diff>